<commit_message>
Update modular split plan: mounting pad terminology, top-mounted flanges note, TQ-022
Co-Authored-By: Claude Opus 4.6 <noreply@anthropic.com>
</commit_message>
<xml_diff>
--- a/projects/snorre-a-compact-prover/engineering/Modular_Split_Execution_Plan_SVP085_Rev2.docx
+++ b/projects/snorre-a-compact-prover/engineering/Modular_Split_Execution_Plan_SVP085_Rev2.docx
@@ -201,7 +201,7 @@
           </w:tcPr>
           <w:p>
             <w:r>
-              <w:t>Height</w:t>
+              <w:t>Height (manual, side flanges)</w:t>
             </w:r>
           </w:p>
         </w:tc>
@@ -226,6 +226,38 @@
           </w:p>
         </w:tc>
       </w:tr>
+      <w:tr>
+        <w:tc>
+          <w:tcPr>
+            <w:tcW w:type="dxa" w:w="3135"/>
+          </w:tcPr>
+          <w:p>
+            <w:r>
+              <w:t>Height (this config, top flanges)</w:t>
+            </w:r>
+          </w:p>
+        </w:tc>
+        <w:tc>
+          <w:tcPr>
+            <w:tcW w:type="dxa" w:w="3135"/>
+          </w:tcPr>
+          <w:p>
+            <w:r>
+              <w:t>TBD - higher than manual spec</w:t>
+            </w:r>
+          </w:p>
+        </w:tc>
+        <w:tc>
+          <w:tcPr>
+            <w:tcW w:type="dxa" w:w="3135"/>
+          </w:tcPr>
+          <w:p>
+            <w:r>
+              <w:t>Confirm with Honeywell</w:t>
+            </w:r>
+          </w:p>
+        </w:tc>
+      </w:tr>
     </w:tbl>
     <w:p>
       <w:r>
@@ -237,6 +269,17 @@
       </w:r>
       <w:r>
         <w:t>Split the frame into 3 sections. Flow tube shipped from TruStop in wooden crate, fitted with transport wheels on platform, and rolled through the door. Frame sections flipped 90° on their side (756 mm wide) to pass through the door.</w:t>
+      </w:r>
+    </w:p>
+    <w:p>
+      <w:r>
+        <w:rPr>
+          <w:b/>
+        </w:rPr>
+        <w:t xml:space="preserve">NOTE: </w:t>
+      </w:r>
+      <w:r>
+        <w:t>This SVP085 configuration has inlet/outlet flanges mounted on top (not on the side as shown in the manual drawings). This increases the overall height beyond the 1,316 mm manual specification. Exact height with top-mounted 12" CL600 flanges must be confirmed by Honeywell. This may also affect the cross-section when frame sections are flipped for transport.</w:t>
       </w:r>
     </w:p>
     <w:p>
@@ -602,7 +645,7 @@
           <w:i/>
           <w:sz w:val="16"/>
         </w:rPr>
-        <w:t>Annotated from Honeywell GA Drawing (Manual Part No. 44200001). Red = splice joints. Green = additional mounting brackets.</w:t>
+        <w:t>Annotated from Honeywell GA Drawing (Manual Part No. 44200001). Red = splice joints. Green = additional mounting pads.</w:t>
       </w:r>
     </w:p>
     <w:p/>
@@ -1291,7 +1334,7 @@
         <w:pStyle w:val="ListBullet"/>
       </w:pPr>
       <w:r>
-        <w:t>Additional mounting brackets: 1 at far left end (non-drive end) + 2 at splice points = 3 new + 2 existing = 5 total. The left end bracket must be heavy-duty — the motor drives the piston back and forth through the flow tube, creating significant axial and dynamic loads at this end. This bracket must absorb the reaction forces from piston cycling.</w:t>
+        <w:t>Additional mounting pads: 1 at far left end (non-drive end) + 2 at splice points = 3 new + 2 existing = 5 total. The left end mounting pad must be heavy-duty — the motor drives the piston back and forth through the flow tube, creating significant axial and dynamic loads at this end. This mounting pad must absorb the reaction forces from piston cycling.</w:t>
       </w:r>
     </w:p>
     <w:p>
@@ -1778,6 +1821,38 @@
           </w:p>
         </w:tc>
       </w:tr>
+      <w:tr>
+        <w:tc>
+          <w:tcPr>
+            <w:tcW w:type="dxa" w:w="3135"/>
+          </w:tcPr>
+          <w:p>
+            <w:r>
+              <w:t>TQ-022</w:t>
+            </w:r>
+          </w:p>
+        </w:tc>
+        <w:tc>
+          <w:tcPr>
+            <w:tcW w:type="dxa" w:w="3135"/>
+          </w:tcPr>
+          <w:p>
+            <w:r>
+              <w:t>HIGH</w:t>
+            </w:r>
+          </w:p>
+        </w:tc>
+        <w:tc>
+          <w:tcPr>
+            <w:tcW w:type="dxa" w:w="3135"/>
+          </w:tcPr>
+          <w:p>
+            <w:r>
+              <w:t>This configuration has inlet/outlet flanges on top (not on the side as in the manual). What is the overall height with top-mounted 12" CL600 flanges? Does this affect the cross-section when frame sections are flipped 90 degrees for transport?</w:t>
+            </w:r>
+          </w:p>
+        </w:tc>
+      </w:tr>
     </w:tbl>
     <w:p>
       <w:pPr>

</xml_diff>